<commit_message>
fix wait unused child
</commit_message>
<xml_diff>
--- a/lab2/report.docx
+++ b/lab2/report.docx
@@ -1476,7 +1476,6 @@
         <w:jc w:val="both"/>
         <w:rPr>
           <w:rFonts w:ascii="Times New Roman" w:hAnsi="Times New Roman" w:cs="Times New Roman"/>
-          <w:lang w:val="en-US"/>
         </w:rPr>
       </w:pPr>
       <w:r>
@@ -1494,7 +1493,6 @@
       <w:r>
         <w:rPr>
           <w:rFonts w:ascii="Times New Roman" w:hAnsi="Times New Roman" w:cs="Times New Roman"/>
-          <w:lang w:val="en-US"/>
         </w:rPr>
         <w:t>.</w:t>
       </w:r>
@@ -1878,9 +1876,7 @@
         <w:spacing w:line="360" w:lineRule="auto"/>
         <w:rPr>
           <w:rFonts w:ascii="Times New Roman" w:hAnsi="Times New Roman" w:cs="Times New Roman"/>
-          <w:b/>
-          <w:sz w:val="28"/>
-          <w:szCs w:val="28"/>
+          <w:bCs/>
         </w:rPr>
       </w:pPr>
       <w:proofErr w:type="spellStart"/>
@@ -1906,14 +1902,36 @@
           <w:rFonts w:ascii="Times New Roman" w:hAnsi="Times New Roman" w:cs="Times New Roman"/>
           <w:bCs/>
         </w:rPr>
-        <w:t xml:space="preserve"> – создает канал для общения между программами, принимает</w:t>
-      </w:r>
-      <w:r>
-        <w:rPr>
-          <w:rFonts w:ascii="Times New Roman" w:hAnsi="Times New Roman" w:cs="Times New Roman"/>
-          <w:bCs/>
-        </w:rPr>
-        <w:t xml:space="preserve"> два </w:t>
+        <w:t xml:space="preserve"> – создает канал для общения между программами</w:t>
+      </w:r>
+      <w:r>
+        <w:rPr>
+          <w:rFonts w:ascii="Times New Roman" w:hAnsi="Times New Roman" w:cs="Times New Roman"/>
+          <w:bCs/>
+        </w:rPr>
+        <w:t xml:space="preserve">, принимает </w:t>
+      </w:r>
+      <w:r>
+        <w:rPr>
+          <w:rFonts w:ascii="Times New Roman" w:hAnsi="Times New Roman" w:cs="Times New Roman"/>
+          <w:bCs/>
+          <w:lang w:val="en-US"/>
+        </w:rPr>
+        <w:t>Handle</w:t>
+      </w:r>
+      <w:r>
+        <w:rPr>
+          <w:rFonts w:ascii="Times New Roman" w:hAnsi="Times New Roman" w:cs="Times New Roman"/>
+          <w:bCs/>
+        </w:rPr>
+        <w:t xml:space="preserve"> </w:t>
+      </w:r>
+      <w:r>
+        <w:rPr>
+          <w:rFonts w:ascii="Times New Roman" w:hAnsi="Times New Roman" w:cs="Times New Roman"/>
+          <w:bCs/>
+        </w:rPr>
+        <w:t>чтения и записи, а также настройки атрибутов и размер буфера (если 0, использует значение по умолчанию)</w:t>
       </w:r>
     </w:p>
     <w:p>
@@ -1937,8 +1955,9 @@
         <w:rPr>
           <w:rFonts w:ascii="Times New Roman" w:hAnsi="Times New Roman" w:cs="Times New Roman"/>
           <w:bCs/>
-        </w:rPr>
-        <w:t>SetHandleInformation</w:t>
+          <w:lang w:val="en-US"/>
+        </w:rPr>
+        <w:t>ZeroMemory</w:t>
       </w:r>
       <w:proofErr w:type="spellEnd"/>
       <w:r>
@@ -1946,21 +1965,14 @@
           <w:rFonts w:ascii="Times New Roman" w:hAnsi="Times New Roman" w:cs="Times New Roman"/>
           <w:bCs/>
         </w:rPr>
-        <w:t xml:space="preserve"> – проверяет </w:t>
-      </w:r>
-      <w:r>
-        <w:rPr>
-          <w:rFonts w:ascii="Times New Roman" w:hAnsi="Times New Roman" w:cs="Times New Roman"/>
-          <w:bCs/>
-        </w:rPr>
-        <w:t xml:space="preserve">правильность установленных атрибутов, в данной ситуации, что </w:t>
-      </w:r>
-      <w:r>
-        <w:rPr>
-          <w:rFonts w:ascii="Times New Roman" w:hAnsi="Times New Roman" w:cs="Times New Roman"/>
-          <w:bCs/>
-        </w:rPr>
-        <w:t>канал ввода не наследуется (канал вывода нас не интересует)</w:t>
+        <w:t xml:space="preserve"> – </w:t>
+      </w:r>
+      <w:r>
+        <w:rPr>
+          <w:rFonts w:ascii="Times New Roman" w:hAnsi="Times New Roman" w:cs="Times New Roman"/>
+          <w:bCs/>
+        </w:rPr>
+        <w:t>заполняет блок памяти нолями</w:t>
       </w:r>
     </w:p>
     <w:p>
@@ -1986,7 +1998,7 @@
           <w:bCs/>
           <w:lang w:val="en-US"/>
         </w:rPr>
-        <w:t>ZeroMemory</w:t>
+        <w:t>CreateProcess</w:t>
       </w:r>
       <w:proofErr w:type="spellEnd"/>
       <w:r>
@@ -2001,7 +2013,224 @@
           <w:rFonts w:ascii="Times New Roman" w:hAnsi="Times New Roman" w:cs="Times New Roman"/>
           <w:bCs/>
         </w:rPr>
-        <w:t>заполняет блок памяти нолями</w:t>
+        <w:t>создает процесс, принимает кучу параметров, важные из них (</w:t>
+      </w:r>
+      <w:proofErr w:type="spellStart"/>
+      <w:r>
+        <w:rPr>
+          <w:rFonts w:ascii="Times New Roman" w:hAnsi="Times New Roman" w:cs="Times New Roman"/>
+          <w:bCs/>
+          <w:lang w:val="en-US"/>
+        </w:rPr>
+        <w:t>szCmdline</w:t>
+      </w:r>
+      <w:proofErr w:type="spellEnd"/>
+      <w:r>
+        <w:rPr>
+          <w:rFonts w:ascii="Times New Roman" w:hAnsi="Times New Roman" w:cs="Times New Roman"/>
+          <w:bCs/>
+        </w:rPr>
+        <w:t xml:space="preserve"> </w:t>
+      </w:r>
+      <w:r>
+        <w:rPr>
+          <w:rFonts w:ascii="Times New Roman" w:hAnsi="Times New Roman" w:cs="Times New Roman"/>
+          <w:bCs/>
+        </w:rPr>
+        <w:t>–</w:t>
+      </w:r>
+      <w:r>
+        <w:rPr>
+          <w:rFonts w:ascii="Times New Roman" w:hAnsi="Times New Roman" w:cs="Times New Roman"/>
+          <w:bCs/>
+        </w:rPr>
+        <w:t xml:space="preserve"> </w:t>
+      </w:r>
+      <w:r>
+        <w:rPr>
+          <w:rFonts w:ascii="Times New Roman" w:hAnsi="Times New Roman" w:cs="Times New Roman"/>
+          <w:bCs/>
+        </w:rPr>
+        <w:t xml:space="preserve">командная строка, запускающая </w:t>
+      </w:r>
+      <w:r>
+        <w:rPr>
+          <w:rFonts w:ascii="Times New Roman" w:hAnsi="Times New Roman" w:cs="Times New Roman"/>
+          <w:bCs/>
+          <w:lang w:val="en-US"/>
+        </w:rPr>
+        <w:t>child</w:t>
+      </w:r>
+      <w:r>
+        <w:rPr>
+          <w:rFonts w:ascii="Times New Roman" w:hAnsi="Times New Roman" w:cs="Times New Roman"/>
+          <w:bCs/>
+        </w:rPr>
+        <w:t>.</w:t>
+      </w:r>
+      <w:r>
+        <w:rPr>
+          <w:rFonts w:ascii="Times New Roman" w:hAnsi="Times New Roman" w:cs="Times New Roman"/>
+          <w:bCs/>
+          <w:lang w:val="en-US"/>
+        </w:rPr>
+        <w:t>exe</w:t>
+      </w:r>
+      <w:r>
+        <w:rPr>
+          <w:rFonts w:ascii="Times New Roman" w:hAnsi="Times New Roman" w:cs="Times New Roman"/>
+          <w:bCs/>
+        </w:rPr>
+        <w:t xml:space="preserve">; </w:t>
+      </w:r>
+      <w:r>
+        <w:rPr>
+          <w:rFonts w:ascii="Times New Roman" w:hAnsi="Times New Roman" w:cs="Times New Roman"/>
+          <w:bCs/>
+          <w:lang w:val="en-US"/>
+        </w:rPr>
+        <w:t>TRUE</w:t>
+      </w:r>
+      <w:r>
+        <w:rPr>
+          <w:rFonts w:ascii="Times New Roman" w:hAnsi="Times New Roman" w:cs="Times New Roman"/>
+          <w:bCs/>
+        </w:rPr>
+        <w:t xml:space="preserve"> </w:t>
+      </w:r>
+      <w:r>
+        <w:rPr>
+          <w:rFonts w:ascii="Times New Roman" w:hAnsi="Times New Roman" w:cs="Times New Roman"/>
+          <w:bCs/>
+        </w:rPr>
+        <w:t>–</w:t>
+      </w:r>
+      <w:r>
+        <w:rPr>
+          <w:rFonts w:ascii="Times New Roman" w:hAnsi="Times New Roman" w:cs="Times New Roman"/>
+          <w:bCs/>
+        </w:rPr>
+        <w:t xml:space="preserve"> </w:t>
+      </w:r>
+      <w:r>
+        <w:rPr>
+          <w:rFonts w:ascii="Times New Roman" w:hAnsi="Times New Roman" w:cs="Times New Roman"/>
+          <w:bCs/>
+        </w:rPr>
+        <w:t xml:space="preserve">наследуем </w:t>
+      </w:r>
+      <w:r>
+        <w:rPr>
+          <w:rFonts w:ascii="Times New Roman" w:hAnsi="Times New Roman" w:cs="Times New Roman"/>
+          <w:bCs/>
+          <w:lang w:val="en-US"/>
+        </w:rPr>
+        <w:t>pipe</w:t>
+      </w:r>
+      <w:r>
+        <w:rPr>
+          <w:rFonts w:ascii="Times New Roman" w:hAnsi="Times New Roman" w:cs="Times New Roman"/>
+          <w:bCs/>
+        </w:rPr>
+        <w:t xml:space="preserve">; </w:t>
+      </w:r>
+      <w:proofErr w:type="spellStart"/>
+      <w:r>
+        <w:rPr>
+          <w:rFonts w:ascii="Times New Roman" w:hAnsi="Times New Roman" w:cs="Times New Roman"/>
+          <w:bCs/>
+          <w:lang w:val="en-US"/>
+        </w:rPr>
+        <w:t>siStartInfo</w:t>
+      </w:r>
+      <w:proofErr w:type="spellEnd"/>
+      <w:r>
+        <w:rPr>
+          <w:rFonts w:ascii="Times New Roman" w:hAnsi="Times New Roman" w:cs="Times New Roman"/>
+          <w:bCs/>
+        </w:rPr>
+        <w:t xml:space="preserve"> </w:t>
+      </w:r>
+      <w:r>
+        <w:rPr>
+          <w:rFonts w:ascii="Times New Roman" w:hAnsi="Times New Roman" w:cs="Times New Roman"/>
+          <w:bCs/>
+        </w:rPr>
+        <w:t>–</w:t>
+      </w:r>
+      <w:r>
+        <w:rPr>
+          <w:rFonts w:ascii="Times New Roman" w:hAnsi="Times New Roman" w:cs="Times New Roman"/>
+          <w:bCs/>
+        </w:rPr>
+        <w:t xml:space="preserve"> </w:t>
+      </w:r>
+      <w:r>
+        <w:rPr>
+          <w:rFonts w:ascii="Times New Roman" w:hAnsi="Times New Roman" w:cs="Times New Roman"/>
+          <w:bCs/>
+        </w:rPr>
+        <w:t xml:space="preserve">сами </w:t>
+      </w:r>
+      <w:r>
+        <w:rPr>
+          <w:rFonts w:ascii="Times New Roman" w:hAnsi="Times New Roman" w:cs="Times New Roman"/>
+          <w:bCs/>
+          <w:lang w:val="en-US"/>
+        </w:rPr>
+        <w:t>pipe</w:t>
+      </w:r>
+      <w:r>
+        <w:rPr>
+          <w:rFonts w:ascii="Times New Roman" w:hAnsi="Times New Roman" w:cs="Times New Roman"/>
+          <w:bCs/>
+        </w:rPr>
+        <w:t xml:space="preserve">; </w:t>
+      </w:r>
+      <w:proofErr w:type="spellStart"/>
+      <w:r>
+        <w:rPr>
+          <w:rFonts w:ascii="Times New Roman" w:hAnsi="Times New Roman" w:cs="Times New Roman"/>
+          <w:bCs/>
+          <w:lang w:val="en-US"/>
+        </w:rPr>
+        <w:t>siProcInfo</w:t>
+      </w:r>
+      <w:proofErr w:type="spellEnd"/>
+      <w:r>
+        <w:rPr>
+          <w:rFonts w:ascii="Times New Roman" w:hAnsi="Times New Roman" w:cs="Times New Roman"/>
+          <w:bCs/>
+        </w:rPr>
+        <w:t xml:space="preserve"> </w:t>
+      </w:r>
+      <w:r>
+        <w:rPr>
+          <w:rFonts w:ascii="Times New Roman" w:hAnsi="Times New Roman" w:cs="Times New Roman"/>
+          <w:bCs/>
+        </w:rPr>
+        <w:t>–</w:t>
+      </w:r>
+      <w:r>
+        <w:rPr>
+          <w:rFonts w:ascii="Times New Roman" w:hAnsi="Times New Roman" w:cs="Times New Roman"/>
+          <w:bCs/>
+        </w:rPr>
+        <w:t xml:space="preserve"> </w:t>
+      </w:r>
+      <w:r>
+        <w:rPr>
+          <w:rFonts w:ascii="Times New Roman" w:hAnsi="Times New Roman" w:cs="Times New Roman"/>
+          <w:bCs/>
+        </w:rPr>
+        <w:t>устанавливаем информацию о процессе</w:t>
+      </w:r>
+      <w:r>
+        <w:rPr>
+          <w:rFonts w:ascii="Times New Roman" w:hAnsi="Times New Roman" w:cs="Times New Roman"/>
+          <w:bCs/>
+        </w:rPr>
+        <w:t>)</w:t>
       </w:r>
     </w:p>
     <w:p>
@@ -2027,13 +2256,14 @@
           <w:bCs/>
           <w:lang w:val="en-US"/>
         </w:rPr>
-        <w:t>CreateProcess</w:t>
+        <w:t>WriteFile</w:t>
       </w:r>
       <w:proofErr w:type="spellEnd"/>
       <w:r>
         <w:rPr>
           <w:rFonts w:ascii="Times New Roman" w:hAnsi="Times New Roman" w:cs="Times New Roman"/>
           <w:bCs/>
+          <w:lang w:val="en-US"/>
         </w:rPr>
         <w:t xml:space="preserve"> – </w:t>
       </w:r>
@@ -2042,224 +2272,15 @@
           <w:rFonts w:ascii="Times New Roman" w:hAnsi="Times New Roman" w:cs="Times New Roman"/>
           <w:bCs/>
         </w:rPr>
-        <w:t>создает процесс, принимает кучу параметров, важные из них (</w:t>
-      </w:r>
-      <w:proofErr w:type="spellStart"/>
+        <w:t xml:space="preserve">пишем в </w:t>
+      </w:r>
       <w:r>
         <w:rPr>
           <w:rFonts w:ascii="Times New Roman" w:hAnsi="Times New Roman" w:cs="Times New Roman"/>
           <w:bCs/>
           <w:lang w:val="en-US"/>
         </w:rPr>
-        <w:t>szCmdline</w:t>
-      </w:r>
-      <w:proofErr w:type="spellEnd"/>
-      <w:r>
-        <w:rPr>
-          <w:rFonts w:ascii="Times New Roman" w:hAnsi="Times New Roman" w:cs="Times New Roman"/>
-          <w:bCs/>
-        </w:rPr>
-        <w:t xml:space="preserve"> </w:t>
-      </w:r>
-      <w:r>
-        <w:rPr>
-          <w:rFonts w:ascii="Times New Roman" w:hAnsi="Times New Roman" w:cs="Times New Roman"/>
-          <w:bCs/>
-        </w:rPr>
-        <w:t>–</w:t>
-      </w:r>
-      <w:r>
-        <w:rPr>
-          <w:rFonts w:ascii="Times New Roman" w:hAnsi="Times New Roman" w:cs="Times New Roman"/>
-          <w:bCs/>
-        </w:rPr>
-        <w:t xml:space="preserve"> </w:t>
-      </w:r>
-      <w:r>
-        <w:rPr>
-          <w:rFonts w:ascii="Times New Roman" w:hAnsi="Times New Roman" w:cs="Times New Roman"/>
-          <w:bCs/>
-        </w:rPr>
-        <w:t xml:space="preserve">командная строка, запускающая </w:t>
-      </w:r>
-      <w:r>
-        <w:rPr>
-          <w:rFonts w:ascii="Times New Roman" w:hAnsi="Times New Roman" w:cs="Times New Roman"/>
-          <w:bCs/>
-          <w:lang w:val="en-US"/>
-        </w:rPr>
-        <w:t>child</w:t>
-      </w:r>
-      <w:r>
-        <w:rPr>
-          <w:rFonts w:ascii="Times New Roman" w:hAnsi="Times New Roman" w:cs="Times New Roman"/>
-          <w:bCs/>
-        </w:rPr>
-        <w:t>.</w:t>
-      </w:r>
-      <w:r>
-        <w:rPr>
-          <w:rFonts w:ascii="Times New Roman" w:hAnsi="Times New Roman" w:cs="Times New Roman"/>
-          <w:bCs/>
-          <w:lang w:val="en-US"/>
-        </w:rPr>
-        <w:t>exe</w:t>
-      </w:r>
-      <w:r>
-        <w:rPr>
-          <w:rFonts w:ascii="Times New Roman" w:hAnsi="Times New Roman" w:cs="Times New Roman"/>
-          <w:bCs/>
-        </w:rPr>
-        <w:t xml:space="preserve">; </w:t>
-      </w:r>
-      <w:r>
-        <w:rPr>
-          <w:rFonts w:ascii="Times New Roman" w:hAnsi="Times New Roman" w:cs="Times New Roman"/>
-          <w:bCs/>
-          <w:lang w:val="en-US"/>
-        </w:rPr>
-        <w:t>TRUE</w:t>
-      </w:r>
-      <w:r>
-        <w:rPr>
-          <w:rFonts w:ascii="Times New Roman" w:hAnsi="Times New Roman" w:cs="Times New Roman"/>
-          <w:bCs/>
-        </w:rPr>
-        <w:t xml:space="preserve"> </w:t>
-      </w:r>
-      <w:r>
-        <w:rPr>
-          <w:rFonts w:ascii="Times New Roman" w:hAnsi="Times New Roman" w:cs="Times New Roman"/>
-          <w:bCs/>
-        </w:rPr>
-        <w:t>–</w:t>
-      </w:r>
-      <w:r>
-        <w:rPr>
-          <w:rFonts w:ascii="Times New Roman" w:hAnsi="Times New Roman" w:cs="Times New Roman"/>
-          <w:bCs/>
-        </w:rPr>
-        <w:t xml:space="preserve"> </w:t>
-      </w:r>
-      <w:r>
-        <w:rPr>
-          <w:rFonts w:ascii="Times New Roman" w:hAnsi="Times New Roman" w:cs="Times New Roman"/>
-          <w:bCs/>
-        </w:rPr>
-        <w:t xml:space="preserve">наследуем </w:t>
-      </w:r>
-      <w:r>
-        <w:rPr>
-          <w:rFonts w:ascii="Times New Roman" w:hAnsi="Times New Roman" w:cs="Times New Roman"/>
-          <w:bCs/>
-          <w:lang w:val="en-US"/>
-        </w:rPr>
         <w:t>pipe</w:t>
-      </w:r>
-      <w:r>
-        <w:rPr>
-          <w:rFonts w:ascii="Times New Roman" w:hAnsi="Times New Roman" w:cs="Times New Roman"/>
-          <w:bCs/>
-        </w:rPr>
-        <w:t xml:space="preserve">; </w:t>
-      </w:r>
-      <w:proofErr w:type="spellStart"/>
-      <w:r>
-        <w:rPr>
-          <w:rFonts w:ascii="Times New Roman" w:hAnsi="Times New Roman" w:cs="Times New Roman"/>
-          <w:bCs/>
-          <w:lang w:val="en-US"/>
-        </w:rPr>
-        <w:t>siStartInfo</w:t>
-      </w:r>
-      <w:proofErr w:type="spellEnd"/>
-      <w:r>
-        <w:rPr>
-          <w:rFonts w:ascii="Times New Roman" w:hAnsi="Times New Roman" w:cs="Times New Roman"/>
-          <w:bCs/>
-        </w:rPr>
-        <w:t xml:space="preserve"> </w:t>
-      </w:r>
-      <w:r>
-        <w:rPr>
-          <w:rFonts w:ascii="Times New Roman" w:hAnsi="Times New Roman" w:cs="Times New Roman"/>
-          <w:bCs/>
-        </w:rPr>
-        <w:t>–</w:t>
-      </w:r>
-      <w:r>
-        <w:rPr>
-          <w:rFonts w:ascii="Times New Roman" w:hAnsi="Times New Roman" w:cs="Times New Roman"/>
-          <w:bCs/>
-        </w:rPr>
-        <w:t xml:space="preserve"> </w:t>
-      </w:r>
-      <w:r>
-        <w:rPr>
-          <w:rFonts w:ascii="Times New Roman" w:hAnsi="Times New Roman" w:cs="Times New Roman"/>
-          <w:bCs/>
-        </w:rPr>
-        <w:t xml:space="preserve">сами </w:t>
-      </w:r>
-      <w:r>
-        <w:rPr>
-          <w:rFonts w:ascii="Times New Roman" w:hAnsi="Times New Roman" w:cs="Times New Roman"/>
-          <w:bCs/>
-          <w:lang w:val="en-US"/>
-        </w:rPr>
-        <w:t>pipe</w:t>
-      </w:r>
-      <w:r>
-        <w:rPr>
-          <w:rFonts w:ascii="Times New Roman" w:hAnsi="Times New Roman" w:cs="Times New Roman"/>
-          <w:bCs/>
-        </w:rPr>
-        <w:t xml:space="preserve">; </w:t>
-      </w:r>
-      <w:proofErr w:type="spellStart"/>
-      <w:r>
-        <w:rPr>
-          <w:rFonts w:ascii="Times New Roman" w:hAnsi="Times New Roman" w:cs="Times New Roman"/>
-          <w:bCs/>
-          <w:lang w:val="en-US"/>
-        </w:rPr>
-        <w:t>siProcInfo</w:t>
-      </w:r>
-      <w:proofErr w:type="spellEnd"/>
-      <w:r>
-        <w:rPr>
-          <w:rFonts w:ascii="Times New Roman" w:hAnsi="Times New Roman" w:cs="Times New Roman"/>
-          <w:bCs/>
-        </w:rPr>
-        <w:t xml:space="preserve"> </w:t>
-      </w:r>
-      <w:r>
-        <w:rPr>
-          <w:rFonts w:ascii="Times New Roman" w:hAnsi="Times New Roman" w:cs="Times New Roman"/>
-          <w:bCs/>
-        </w:rPr>
-        <w:t>–</w:t>
-      </w:r>
-      <w:r>
-        <w:rPr>
-          <w:rFonts w:ascii="Times New Roman" w:hAnsi="Times New Roman" w:cs="Times New Roman"/>
-          <w:bCs/>
-        </w:rPr>
-        <w:t xml:space="preserve"> </w:t>
-      </w:r>
-      <w:r>
-        <w:rPr>
-          <w:rFonts w:ascii="Times New Roman" w:hAnsi="Times New Roman" w:cs="Times New Roman"/>
-          <w:bCs/>
-        </w:rPr>
-        <w:t>устанавливаем информацию о процессе</w:t>
-      </w:r>
-      <w:r>
-        <w:rPr>
-          <w:rFonts w:ascii="Times New Roman" w:hAnsi="Times New Roman" w:cs="Times New Roman"/>
-          <w:bCs/>
-        </w:rPr>
-        <w:t>)</w:t>
       </w:r>
     </w:p>
     <w:p>
@@ -2285,7 +2306,7 @@
           <w:bCs/>
           <w:lang w:val="en-US"/>
         </w:rPr>
-        <w:t>WriteFile</w:t>
+        <w:t>ReadFile</w:t>
       </w:r>
       <w:proofErr w:type="spellEnd"/>
       <w:r>
@@ -2301,7 +2322,7 @@
           <w:rFonts w:ascii="Times New Roman" w:hAnsi="Times New Roman" w:cs="Times New Roman"/>
           <w:bCs/>
         </w:rPr>
-        <w:t xml:space="preserve">пишем в </w:t>
+        <w:t xml:space="preserve">читаем из </w:t>
       </w:r>
       <w:r>
         <w:rPr>
@@ -2335,31 +2356,44 @@
           <w:bCs/>
           <w:lang w:val="en-US"/>
         </w:rPr>
-        <w:t>ReadFile</w:t>
+        <w:t>GetStdHandle</w:t>
       </w:r>
       <w:proofErr w:type="spellEnd"/>
       <w:r>
         <w:rPr>
           <w:rFonts w:ascii="Times New Roman" w:hAnsi="Times New Roman" w:cs="Times New Roman"/>
           <w:bCs/>
+        </w:rPr>
+        <w:t xml:space="preserve"> – </w:t>
+      </w:r>
+      <w:r>
+        <w:rPr>
+          <w:rFonts w:ascii="Times New Roman" w:hAnsi="Times New Roman" w:cs="Times New Roman"/>
+          <w:bCs/>
+        </w:rPr>
+        <w:t xml:space="preserve">получаем </w:t>
+      </w:r>
+      <w:r>
+        <w:rPr>
+          <w:rFonts w:ascii="Times New Roman" w:hAnsi="Times New Roman" w:cs="Times New Roman"/>
+          <w:bCs/>
           <w:lang w:val="en-US"/>
         </w:rPr>
-        <w:t xml:space="preserve"> – </w:t>
-      </w:r>
-      <w:r>
-        <w:rPr>
-          <w:rFonts w:ascii="Times New Roman" w:hAnsi="Times New Roman" w:cs="Times New Roman"/>
-          <w:bCs/>
-        </w:rPr>
-        <w:t xml:space="preserve">читаем из </w:t>
-      </w:r>
-      <w:r>
-        <w:rPr>
-          <w:rFonts w:ascii="Times New Roman" w:hAnsi="Times New Roman" w:cs="Times New Roman"/>
-          <w:bCs/>
-          <w:lang w:val="en-US"/>
-        </w:rPr>
         <w:t>pipe</w:t>
+      </w:r>
+      <w:r>
+        <w:rPr>
+          <w:rFonts w:ascii="Times New Roman" w:hAnsi="Times New Roman" w:cs="Times New Roman"/>
+          <w:bCs/>
+        </w:rPr>
+        <w:t xml:space="preserve"> </w:t>
+      </w:r>
+      <w:r>
+        <w:rPr>
+          <w:rFonts w:ascii="Times New Roman" w:hAnsi="Times New Roman" w:cs="Times New Roman"/>
+          <w:bCs/>
+        </w:rPr>
+        <w:t>от главного процесса</w:t>
       </w:r>
     </w:p>
     <w:p>
@@ -2385,69 +2419,6 @@
           <w:bCs/>
           <w:lang w:val="en-US"/>
         </w:rPr>
-        <w:t>GetStdHandle</w:t>
-      </w:r>
-      <w:proofErr w:type="spellEnd"/>
-      <w:r>
-        <w:rPr>
-          <w:rFonts w:ascii="Times New Roman" w:hAnsi="Times New Roman" w:cs="Times New Roman"/>
-          <w:bCs/>
-        </w:rPr>
-        <w:t xml:space="preserve"> – </w:t>
-      </w:r>
-      <w:r>
-        <w:rPr>
-          <w:rFonts w:ascii="Times New Roman" w:hAnsi="Times New Roman" w:cs="Times New Roman"/>
-          <w:bCs/>
-        </w:rPr>
-        <w:t xml:space="preserve">получаем </w:t>
-      </w:r>
-      <w:r>
-        <w:rPr>
-          <w:rFonts w:ascii="Times New Roman" w:hAnsi="Times New Roman" w:cs="Times New Roman"/>
-          <w:bCs/>
-          <w:lang w:val="en-US"/>
-        </w:rPr>
-        <w:t>pipe</w:t>
-      </w:r>
-      <w:r>
-        <w:rPr>
-          <w:rFonts w:ascii="Times New Roman" w:hAnsi="Times New Roman" w:cs="Times New Roman"/>
-          <w:bCs/>
-        </w:rPr>
-        <w:t xml:space="preserve"> </w:t>
-      </w:r>
-      <w:r>
-        <w:rPr>
-          <w:rFonts w:ascii="Times New Roman" w:hAnsi="Times New Roman" w:cs="Times New Roman"/>
-          <w:bCs/>
-        </w:rPr>
-        <w:t>от главного процесса</w:t>
-      </w:r>
-    </w:p>
-    <w:p>
-      <w:pPr>
-        <w:pStyle w:val="Standard"/>
-        <w:numPr>
-          <w:ilvl w:val="0"/>
-          <w:numId w:val="28"/>
-        </w:numPr>
-        <w:tabs>
-          <w:tab w:val="left" w:pos="3553"/>
-        </w:tabs>
-        <w:spacing w:line="360" w:lineRule="auto"/>
-        <w:rPr>
-          <w:rFonts w:ascii="Times New Roman" w:hAnsi="Times New Roman" w:cs="Times New Roman"/>
-          <w:bCs/>
-        </w:rPr>
-      </w:pPr>
-      <w:proofErr w:type="spellStart"/>
-      <w:r>
-        <w:rPr>
-          <w:rFonts w:ascii="Times New Roman" w:hAnsi="Times New Roman" w:cs="Times New Roman"/>
-          <w:bCs/>
-          <w:lang w:val="en-US"/>
-        </w:rPr>
         <w:t>CloseHandle</w:t>
       </w:r>
       <w:proofErr w:type="spellEnd"/>
@@ -2813,6 +2784,7 @@
         <w:rPr>
           <w:rFonts w:ascii="Times New Roman" w:hAnsi="Times New Roman" w:cs="Times New Roman"/>
           <w:bCs/>
+          <w:noProof/>
         </w:rPr>
         <w:drawing>
           <wp:inline distT="0" distB="0" distL="0" distR="0" wp14:anchorId="4AE271B8" wp14:editId="6C3176AF">
@@ -2862,6 +2834,7 @@
         <w:rPr>
           <w:rFonts w:ascii="Times New Roman" w:hAnsi="Times New Roman" w:cs="Times New Roman"/>
           <w:bCs/>
+          <w:noProof/>
         </w:rPr>
         <w:drawing>
           <wp:inline distT="0" distB="0" distL="0" distR="0" wp14:anchorId="586DFB4F" wp14:editId="57223578">
@@ -2909,6 +2882,7 @@
         <w:rPr>
           <w:rFonts w:ascii="Times New Roman" w:hAnsi="Times New Roman" w:cs="Times New Roman"/>
           <w:bCs/>
+          <w:noProof/>
         </w:rPr>
         <w:drawing>
           <wp:inline distT="0" distB="0" distL="0" distR="0" wp14:anchorId="63B73502" wp14:editId="70B7F026">
@@ -2959,6 +2933,7 @@
         <w:rPr>
           <w:rFonts w:ascii="Times New Roman" w:hAnsi="Times New Roman" w:cs="Times New Roman"/>
           <w:bCs/>
+          <w:noProof/>
         </w:rPr>
         <w:lastRenderedPageBreak/>
         <w:drawing>

</xml_diff>

<commit_message>
add third lab and fix report in second lab
</commit_message>
<xml_diff>
--- a/lab2/report.docx
+++ b/lab2/report.docx
@@ -460,28 +460,8 @@
           <w:color w:val="000000"/>
           <w:sz w:val="28"/>
           <w:szCs w:val="28"/>
-          <w:lang w:val="en-US"/>
-        </w:rPr>
-        <w:t>Foo</w:t>
-      </w:r>
-      <w:r>
-        <w:rPr>
-          <w:rFonts w:ascii="Times New Roman" w:eastAsia="Times New Roman" w:hAnsi="Times New Roman" w:cs="Times New Roman"/>
-          <w:color w:val="000000"/>
-          <w:sz w:val="28"/>
-          <w:szCs w:val="28"/>
-        </w:rPr>
-        <w:t xml:space="preserve"> </w:t>
-      </w:r>
-      <w:r>
-        <w:rPr>
-          <w:rFonts w:ascii="Times New Roman" w:eastAsia="Times New Roman" w:hAnsi="Times New Roman" w:cs="Times New Roman"/>
-          <w:color w:val="000000"/>
-          <w:sz w:val="28"/>
-          <w:szCs w:val="28"/>
-          <w:lang w:val="en-US"/>
-        </w:rPr>
-        <w:t>Bar</w:t>
+        </w:rPr>
+        <w:t>19</w:t>
       </w:r>
     </w:p>
     <w:p>
@@ -1065,7 +1045,6 @@
         </w:rPr>
         <w:t>://</w:t>
       </w:r>
-      <w:proofErr w:type="spellStart"/>
       <w:r>
         <w:rPr>
           <w:rFonts w:ascii="Times New Roman" w:hAnsi="Times New Roman" w:cs="Times New Roman"/>
@@ -1075,7 +1054,6 @@
         </w:rPr>
         <w:t>github</w:t>
       </w:r>
-      <w:proofErr w:type="spellEnd"/>
       <w:r>
         <w:rPr>
           <w:rFonts w:ascii="Times New Roman" w:hAnsi="Times New Roman" w:cs="Times New Roman"/>
@@ -1101,7 +1079,6 @@
         </w:rPr>
         <w:t>/</w:t>
       </w:r>
-      <w:proofErr w:type="spellStart"/>
       <w:r>
         <w:rPr>
           <w:rFonts w:ascii="Times New Roman" w:hAnsi="Times New Roman" w:cs="Times New Roman"/>
@@ -1111,7 +1088,6 @@
         </w:rPr>
         <w:t>EbumbaE</w:t>
       </w:r>
-      <w:proofErr w:type="spellEnd"/>
       <w:r>
         <w:rPr>
           <w:rFonts w:ascii="Times New Roman" w:hAnsi="Times New Roman" w:cs="Times New Roman"/>
@@ -1400,21 +1376,7 @@
         <w:rPr>
           <w:rFonts w:ascii="Times New Roman" w:hAnsi="Times New Roman" w:cs="Times New Roman"/>
         </w:rPr>
-        <w:t>сигналы/события и/или каналы (</w:t>
-      </w:r>
-      <w:proofErr w:type="spellStart"/>
-      <w:r>
-        <w:rPr>
-          <w:rFonts w:ascii="Times New Roman" w:hAnsi="Times New Roman" w:cs="Times New Roman"/>
-        </w:rPr>
-        <w:t>pipe</w:t>
-      </w:r>
-      <w:proofErr w:type="spellEnd"/>
-      <w:r>
-        <w:rPr>
-          <w:rFonts w:ascii="Times New Roman" w:hAnsi="Times New Roman" w:cs="Times New Roman"/>
-        </w:rPr>
-        <w:t>). Необходимо обрабатывать системные ошибки, которые могут возникнуть в результате работы.</w:t>
+        <w:t>сигналы/события и/или каналы (pipe). Необходимо обрабатывать системные ошибки, которые могут возникнуть в результате работы.</w:t>
       </w:r>
     </w:p>
     <w:p>
@@ -1555,23 +1517,7 @@
           <w:rFonts w:ascii="Times New Roman" w:hAnsi="Times New Roman" w:cs="Times New Roman"/>
           <w:szCs w:val="22"/>
         </w:rPr>
-        <w:t xml:space="preserve">Программа компилируется из файла </w:t>
-      </w:r>
-      <w:proofErr w:type="spellStart"/>
-      <w:r>
-        <w:rPr>
-          <w:rFonts w:ascii="Times New Roman" w:hAnsi="Times New Roman" w:cs="Times New Roman"/>
-          <w:szCs w:val="22"/>
-        </w:rPr>
-        <w:t>main.c</w:t>
-      </w:r>
-      <w:proofErr w:type="spellEnd"/>
-      <w:r>
-        <w:rPr>
-          <w:rFonts w:ascii="Times New Roman" w:hAnsi="Times New Roman" w:cs="Times New Roman"/>
-          <w:szCs w:val="22"/>
-        </w:rPr>
-        <w:t>. Также используется заголовочны</w:t>
+        <w:t>Программа компилируется из файла main.c. Также используется заголовочны</w:t>
       </w:r>
       <w:r>
         <w:rPr>
@@ -1748,7 +1694,6 @@
         </w:rPr>
         <w:t xml:space="preserve">и </w:t>
       </w:r>
-      <w:proofErr w:type="spellStart"/>
       <w:r>
         <w:rPr>
           <w:rFonts w:ascii="Times New Roman" w:hAnsi="Times New Roman" w:cs="Times New Roman"/>
@@ -1757,7 +1702,6 @@
         </w:rPr>
         <w:t>workWithFile</w:t>
       </w:r>
-      <w:proofErr w:type="spellEnd"/>
       <w:r>
         <w:rPr>
           <w:rFonts w:ascii="Times New Roman" w:hAnsi="Times New Roman" w:cs="Times New Roman"/>
@@ -1787,7 +1731,6 @@
         </w:rPr>
         <w:t xml:space="preserve">. </w:t>
       </w:r>
-      <w:proofErr w:type="spellStart"/>
       <w:r>
         <w:rPr>
           <w:rFonts w:ascii="Times New Roman" w:hAnsi="Times New Roman" w:cs="Times New Roman"/>
@@ -1796,7 +1739,6 @@
         </w:rPr>
         <w:t>workWithFile</w:t>
       </w:r>
-      <w:proofErr w:type="spellEnd"/>
       <w:r>
         <w:rPr>
           <w:rFonts w:ascii="Times New Roman" w:hAnsi="Times New Roman" w:cs="Times New Roman"/>
@@ -1826,21 +1768,12 @@
         </w:rPr>
         <w:t xml:space="preserve">реализует функции, описываемые в </w:t>
       </w:r>
-      <w:proofErr w:type="spellStart"/>
       <w:r>
         <w:rPr>
           <w:rFonts w:ascii="Times New Roman" w:hAnsi="Times New Roman" w:cs="Times New Roman"/>
           <w:szCs w:val="22"/>
         </w:rPr>
-        <w:t>workWithFile.h</w:t>
-      </w:r>
-      <w:proofErr w:type="spellEnd"/>
-      <w:r>
-        <w:rPr>
-          <w:rFonts w:ascii="Times New Roman" w:hAnsi="Times New Roman" w:cs="Times New Roman"/>
-          <w:szCs w:val="22"/>
-        </w:rPr>
-        <w:t xml:space="preserve">. </w:t>
+        <w:t xml:space="preserve">workWithFile.h. </w:t>
       </w:r>
     </w:p>
     <w:p>
@@ -1879,7 +1812,6 @@
           <w:bCs/>
         </w:rPr>
       </w:pPr>
-      <w:proofErr w:type="spellStart"/>
       <w:r>
         <w:rPr>
           <w:rFonts w:ascii="Times New Roman" w:hAnsi="Times New Roman" w:cs="Times New Roman"/>
@@ -1896,7 +1828,6 @@
         </w:rPr>
         <w:t>ipe</w:t>
       </w:r>
-      <w:proofErr w:type="spellEnd"/>
       <w:r>
         <w:rPr>
           <w:rFonts w:ascii="Times New Roman" w:hAnsi="Times New Roman" w:cs="Times New Roman"/>
@@ -1950,7 +1881,6 @@
           <w:bCs/>
         </w:rPr>
       </w:pPr>
-      <w:proofErr w:type="spellStart"/>
       <w:r>
         <w:rPr>
           <w:rFonts w:ascii="Times New Roman" w:hAnsi="Times New Roman" w:cs="Times New Roman"/>
@@ -1959,7 +1889,6 @@
         </w:rPr>
         <w:t>ZeroMemory</w:t>
       </w:r>
-      <w:proofErr w:type="spellEnd"/>
       <w:r>
         <w:rPr>
           <w:rFonts w:ascii="Times New Roman" w:hAnsi="Times New Roman" w:cs="Times New Roman"/>
@@ -1991,7 +1920,6 @@
           <w:bCs/>
         </w:rPr>
       </w:pPr>
-      <w:proofErr w:type="spellStart"/>
       <w:r>
         <w:rPr>
           <w:rFonts w:ascii="Times New Roman" w:hAnsi="Times New Roman" w:cs="Times New Roman"/>
@@ -2000,7 +1928,6 @@
         </w:rPr>
         <w:t>CreateProcess</w:t>
       </w:r>
-      <w:proofErr w:type="spellEnd"/>
       <w:r>
         <w:rPr>
           <w:rFonts w:ascii="Times New Roman" w:hAnsi="Times New Roman" w:cs="Times New Roman"/>
@@ -2015,7 +1942,6 @@
         </w:rPr>
         <w:t>создает процесс, принимает кучу параметров, важные из них (</w:t>
       </w:r>
-      <w:proofErr w:type="spellStart"/>
       <w:r>
         <w:rPr>
           <w:rFonts w:ascii="Times New Roman" w:hAnsi="Times New Roman" w:cs="Times New Roman"/>
@@ -2024,7 +1950,6 @@
         </w:rPr>
         <w:t>szCmdline</w:t>
       </w:r>
-      <w:proofErr w:type="spellEnd"/>
       <w:r>
         <w:rPr>
           <w:rFonts w:ascii="Times New Roman" w:hAnsi="Times New Roman" w:cs="Times New Roman"/>
@@ -2134,7 +2059,6 @@
         </w:rPr>
         <w:t xml:space="preserve">; </w:t>
       </w:r>
-      <w:proofErr w:type="spellStart"/>
       <w:r>
         <w:rPr>
           <w:rFonts w:ascii="Times New Roman" w:hAnsi="Times New Roman" w:cs="Times New Roman"/>
@@ -2143,7 +2067,6 @@
         </w:rPr>
         <w:t>siStartInfo</w:t>
       </w:r>
-      <w:proofErr w:type="spellEnd"/>
       <w:r>
         <w:rPr>
           <w:rFonts w:ascii="Times New Roman" w:hAnsi="Times New Roman" w:cs="Times New Roman"/>
@@ -2187,7 +2110,6 @@
         </w:rPr>
         <w:t xml:space="preserve">; </w:t>
       </w:r>
-      <w:proofErr w:type="spellStart"/>
       <w:r>
         <w:rPr>
           <w:rFonts w:ascii="Times New Roman" w:hAnsi="Times New Roman" w:cs="Times New Roman"/>
@@ -2196,7 +2118,6 @@
         </w:rPr>
         <w:t>siProcInfo</w:t>
       </w:r>
-      <w:proofErr w:type="spellEnd"/>
       <w:r>
         <w:rPr>
           <w:rFonts w:ascii="Times New Roman" w:hAnsi="Times New Roman" w:cs="Times New Roman"/>
@@ -2249,23 +2170,13 @@
           <w:bCs/>
         </w:rPr>
       </w:pPr>
-      <w:proofErr w:type="spellStart"/>
       <w:r>
         <w:rPr>
           <w:rFonts w:ascii="Times New Roman" w:hAnsi="Times New Roman" w:cs="Times New Roman"/>
           <w:bCs/>
           <w:lang w:val="en-US"/>
         </w:rPr>
-        <w:t>WriteFile</w:t>
-      </w:r>
-      <w:proofErr w:type="spellEnd"/>
-      <w:r>
-        <w:rPr>
-          <w:rFonts w:ascii="Times New Roman" w:hAnsi="Times New Roman" w:cs="Times New Roman"/>
-          <w:bCs/>
-          <w:lang w:val="en-US"/>
-        </w:rPr>
-        <w:t xml:space="preserve"> – </w:t>
+        <w:t xml:space="preserve">WriteFile – </w:t>
       </w:r>
       <w:r>
         <w:rPr>
@@ -2299,23 +2210,13 @@
           <w:bCs/>
         </w:rPr>
       </w:pPr>
-      <w:proofErr w:type="spellStart"/>
       <w:r>
         <w:rPr>
           <w:rFonts w:ascii="Times New Roman" w:hAnsi="Times New Roman" w:cs="Times New Roman"/>
           <w:bCs/>
           <w:lang w:val="en-US"/>
         </w:rPr>
-        <w:t>ReadFile</w:t>
-      </w:r>
-      <w:proofErr w:type="spellEnd"/>
-      <w:r>
-        <w:rPr>
-          <w:rFonts w:ascii="Times New Roman" w:hAnsi="Times New Roman" w:cs="Times New Roman"/>
-          <w:bCs/>
-          <w:lang w:val="en-US"/>
-        </w:rPr>
-        <w:t xml:space="preserve"> – </w:t>
+        <w:t xml:space="preserve">ReadFile – </w:t>
       </w:r>
       <w:r>
         <w:rPr>
@@ -2349,7 +2250,6 @@
           <w:bCs/>
         </w:rPr>
       </w:pPr>
-      <w:proofErr w:type="spellStart"/>
       <w:r>
         <w:rPr>
           <w:rFonts w:ascii="Times New Roman" w:hAnsi="Times New Roman" w:cs="Times New Roman"/>
@@ -2358,7 +2258,6 @@
         </w:rPr>
         <w:t>GetStdHandle</w:t>
       </w:r>
-      <w:proofErr w:type="spellEnd"/>
       <w:r>
         <w:rPr>
           <w:rFonts w:ascii="Times New Roman" w:hAnsi="Times New Roman" w:cs="Times New Roman"/>
@@ -2412,23 +2311,13 @@
           <w:bCs/>
         </w:rPr>
       </w:pPr>
-      <w:proofErr w:type="spellStart"/>
       <w:r>
         <w:rPr>
           <w:rFonts w:ascii="Times New Roman" w:hAnsi="Times New Roman" w:cs="Times New Roman"/>
           <w:bCs/>
           <w:lang w:val="en-US"/>
         </w:rPr>
-        <w:t>CloseHandle</w:t>
-      </w:r>
-      <w:proofErr w:type="spellEnd"/>
-      <w:r>
-        <w:rPr>
-          <w:rFonts w:ascii="Times New Roman" w:hAnsi="Times New Roman" w:cs="Times New Roman"/>
-          <w:bCs/>
-          <w:lang w:val="en-US"/>
-        </w:rPr>
-        <w:t xml:space="preserve"> </w:t>
+        <w:t xml:space="preserve">CloseHandle </w:t>
       </w:r>
       <w:r>
         <w:rPr>

</xml_diff>